<commit_message>
Sys-pref aangepast in document
</commit_message>
<xml_diff>
--- a/Programming.docx
+++ b/Programming.docx
@@ -4143,15 +4143,7 @@
             <w:rPr>
               <w:rStyle w:val="Kop1Char"/>
             </w:rPr>
-            <w:t>Inhouds</w:t>
-          </w:r>
-          <w:bookmarkStart w:id="0" w:name="_GoBack"/>
-          <w:bookmarkEnd w:id="0"/>
-          <w:r>
-            <w:rPr>
-              <w:rStyle w:val="Kop1Char"/>
-            </w:rPr>
-            <w:t>opgave</w:t>
+            <w:t>Inhoudsopgave</w:t>
           </w:r>
         </w:p>
         <w:p>
@@ -4176,7 +4168,7 @@
           <w:r>
             <w:fldChar w:fldCharType="separate"/>
           </w:r>
-          <w:hyperlink w:anchor="_Toc35512229" w:history="1">
+          <w:hyperlink w:anchor="_Toc35518351" w:history="1">
             <w:r>
               <w:rPr>
                 <w:rStyle w:val="Hyperlink"/>
@@ -4218,7 +4210,7 @@
                 <w:noProof/>
                 <w:webHidden/>
               </w:rPr>
-              <w:instrText xml:space="preserve"> PAGEREF _Toc35512229 \h </w:instrText>
+              <w:instrText xml:space="preserve"> PAGEREF _Toc35518351 \h </w:instrText>
             </w:r>
             <w:r>
               <w:rPr>
@@ -4262,7 +4254,7 @@
               <w:lang w:eastAsia="nl-NL"/>
             </w:rPr>
           </w:pPr>
-          <w:hyperlink w:anchor="_Toc35512230" w:history="1">
+          <w:hyperlink w:anchor="_Toc35518352" w:history="1">
             <w:r>
               <w:rPr>
                 <w:rStyle w:val="Hyperlink"/>
@@ -4304,7 +4296,7 @@
                 <w:noProof/>
                 <w:webHidden/>
               </w:rPr>
-              <w:instrText xml:space="preserve"> PAGEREF _Toc35512230 \h </w:instrText>
+              <w:instrText xml:space="preserve"> PAGEREF _Toc35518352 \h </w:instrText>
             </w:r>
             <w:r>
               <w:rPr>
@@ -4348,7 +4340,7 @@
               <w:lang w:eastAsia="nl-NL"/>
             </w:rPr>
           </w:pPr>
-          <w:hyperlink w:anchor="_Toc35512231" w:history="1">
+          <w:hyperlink w:anchor="_Toc35518353" w:history="1">
             <w:r>
               <w:rPr>
                 <w:rStyle w:val="Hyperlink"/>
@@ -4390,7 +4382,7 @@
                 <w:noProof/>
                 <w:webHidden/>
               </w:rPr>
-              <w:instrText xml:space="preserve"> PAGEREF _Toc35512231 \h </w:instrText>
+              <w:instrText xml:space="preserve"> PAGEREF _Toc35518353 \h </w:instrText>
             </w:r>
             <w:r>
               <w:rPr>
@@ -4434,7 +4426,7 @@
               <w:lang w:eastAsia="nl-NL"/>
             </w:rPr>
           </w:pPr>
-          <w:hyperlink w:anchor="_Toc35512232" w:history="1">
+          <w:hyperlink w:anchor="_Toc35518354" w:history="1">
             <w:r>
               <w:rPr>
                 <w:rStyle w:val="Hyperlink"/>
@@ -4476,7 +4468,7 @@
                 <w:noProof/>
                 <w:webHidden/>
               </w:rPr>
-              <w:instrText xml:space="preserve"> PAGEREF _Toc35512232 \h </w:instrText>
+              <w:instrText xml:space="preserve"> PAGEREF _Toc35518354 \h </w:instrText>
             </w:r>
             <w:r>
               <w:rPr>
@@ -4508,6 +4500,92 @@
           </w:hyperlink>
         </w:p>
         <w:p>
+          <w:pPr>
+            <w:pStyle w:val="Inhopg1"/>
+            <w:tabs>
+              <w:tab w:val="left" w:pos="440"/>
+              <w:tab w:val="right" w:leader="dot" w:pos="9062"/>
+            </w:tabs>
+            <w:rPr>
+              <w:rFonts w:eastAsiaTheme="minorEastAsia"/>
+              <w:noProof/>
+              <w:lang w:eastAsia="nl-NL"/>
+            </w:rPr>
+          </w:pPr>
+          <w:hyperlink w:anchor="_Toc35518355" w:history="1">
+            <w:r>
+              <w:rPr>
+                <w:rStyle w:val="Hyperlink"/>
+                <w:noProof/>
+              </w:rPr>
+              <w:t>5</w:t>
+            </w:r>
+            <w:r>
+              <w:rPr>
+                <w:rFonts w:eastAsiaTheme="minorEastAsia"/>
+                <w:noProof/>
+                <w:lang w:eastAsia="nl-NL"/>
+              </w:rPr>
+              <w:tab/>
+            </w:r>
+            <w:r>
+              <w:rPr>
+                <w:rStyle w:val="Hyperlink"/>
+                <w:noProof/>
+              </w:rPr>
+              <w:t>Sys-perf</w:t>
+            </w:r>
+            <w:r>
+              <w:rPr>
+                <w:noProof/>
+                <w:webHidden/>
+              </w:rPr>
+              <w:tab/>
+            </w:r>
+            <w:r>
+              <w:rPr>
+                <w:noProof/>
+                <w:webHidden/>
+              </w:rPr>
+              <w:fldChar w:fldCharType="begin"/>
+            </w:r>
+            <w:r>
+              <w:rPr>
+                <w:noProof/>
+                <w:webHidden/>
+              </w:rPr>
+              <w:instrText xml:space="preserve"> PAGEREF _Toc35518355 \h </w:instrText>
+            </w:r>
+            <w:r>
+              <w:rPr>
+                <w:noProof/>
+                <w:webHidden/>
+              </w:rPr>
+            </w:r>
+            <w:r>
+              <w:rPr>
+                <w:noProof/>
+                <w:webHidden/>
+              </w:rPr>
+              <w:fldChar w:fldCharType="separate"/>
+            </w:r>
+            <w:r>
+              <w:rPr>
+                <w:noProof/>
+                <w:webHidden/>
+              </w:rPr>
+              <w:t>8</w:t>
+            </w:r>
+            <w:r>
+              <w:rPr>
+                <w:noProof/>
+                <w:webHidden/>
+              </w:rPr>
+              <w:fldChar w:fldCharType="end"/>
+            </w:r>
+          </w:hyperlink>
+        </w:p>
+        <w:p>
           <w:r>
             <w:rPr>
               <w:b/>
@@ -4535,14 +4613,14 @@
       <w:pPr>
         <w:pStyle w:val="Kop1"/>
       </w:pPr>
-      <w:bookmarkStart w:id="1" w:name="_Toc18657664"/>
-      <w:bookmarkStart w:id="2" w:name="_Toc35512229"/>
+      <w:bookmarkStart w:id="0" w:name="_Toc18657664"/>
+      <w:bookmarkStart w:id="1" w:name="_Toc35518351"/>
       <w:r>
         <w:lastRenderedPageBreak/>
         <w:t>Versiebeheer</w:t>
       </w:r>
+      <w:bookmarkEnd w:id="0"/>
       <w:bookmarkEnd w:id="1"/>
-      <w:bookmarkEnd w:id="2"/>
     </w:p>
     <w:tbl>
       <w:tblPr>
@@ -4634,19 +4712,33 @@
           <w:tcPr>
             <w:tcW w:w="3020" w:type="dxa"/>
           </w:tcPr>
-          <w:p/>
+          <w:p>
+            <w:r>
+              <w:t>19-3-2020</w:t>
+            </w:r>
+          </w:p>
         </w:tc>
         <w:tc>
           <w:tcPr>
             <w:tcW w:w="3021" w:type="dxa"/>
           </w:tcPr>
-          <w:p/>
+          <w:p>
+            <w:r>
+              <w:t>1.1</w:t>
+            </w:r>
+          </w:p>
         </w:tc>
         <w:tc>
           <w:tcPr>
             <w:tcW w:w="3021" w:type="dxa"/>
           </w:tcPr>
-          <w:p/>
+          <w:p>
+            <w:r>
+              <w:t>Sys-pref toegevoegd.</w:t>
+            </w:r>
+            <w:bookmarkStart w:id="2" w:name="_GoBack"/>
+            <w:bookmarkEnd w:id="2"/>
+          </w:p>
         </w:tc>
       </w:tr>
       <w:tr>
@@ -4720,7 +4812,7 @@
       <w:pPr>
         <w:pStyle w:val="Kop1"/>
       </w:pPr>
-      <w:bookmarkStart w:id="3" w:name="_Toc35512230"/>
+      <w:bookmarkStart w:id="3" w:name="_Toc35518352"/>
       <w:r>
         <w:lastRenderedPageBreak/>
         <w:t>Wachtwoord checker</w:t>
@@ -4799,7 +4891,7 @@
       <w:pPr>
         <w:pStyle w:val="Kop1"/>
       </w:pPr>
-      <w:bookmarkStart w:id="4" w:name="_Toc35512231"/>
+      <w:bookmarkStart w:id="4" w:name="_Toc35518353"/>
       <w:r>
         <w:lastRenderedPageBreak/>
         <w:t>Wachtwoord generator</w:t>
@@ -5002,7 +5094,7 @@
       <w:pPr>
         <w:pStyle w:val="Kop1"/>
       </w:pPr>
-      <w:bookmarkStart w:id="5" w:name="_Toc35512232"/>
+      <w:bookmarkStart w:id="5" w:name="_Toc35518354"/>
       <w:r>
         <w:lastRenderedPageBreak/>
         <w:t>NIC-Info</w:t>
@@ -5129,9 +5221,443 @@
         </w:drawing>
       </w:r>
     </w:p>
-    <w:p/>
+    <w:p>
+      <w:r>
+        <w:br w:type="page"/>
+      </w:r>
+    </w:p>
+    <w:p>
+      <w:pPr>
+        <w:pStyle w:val="Kop1"/>
+      </w:pPr>
+      <w:bookmarkStart w:id="6" w:name="_Toc35518355"/>
+      <w:r>
+        <w:lastRenderedPageBreak/>
+        <w:t>Sys-perf</w:t>
+      </w:r>
+      <w:bookmarkEnd w:id="6"/>
+    </w:p>
+    <w:p>
+      <w:pPr>
+        <w:pStyle w:val="Geenafstand"/>
+      </w:pPr>
+      <w:r>
+        <w:t xml:space="preserve">De sys-perf tool is een tool die de belangrijkste systeem gegevens uit je pc haalt en weergeeft in een mooie view. </w:t>
+      </w:r>
+    </w:p>
+    <w:p>
+      <w:pPr>
+        <w:pStyle w:val="Geenafstand"/>
+      </w:pPr>
+      <w:r>
+        <w:t xml:space="preserve">Voor de CPU haalt hij de fysieke cores, totale cores, het maximale frequentie van je CPU in MHz, huidige/gebruikte frequentie in MHz, en het totale CPU gebruik in procent. </w:t>
+      </w:r>
+    </w:p>
+    <w:p>
+      <w:pPr>
+        <w:pStyle w:val="Geenafstand"/>
+      </w:pPr>
+    </w:p>
+    <w:p>
+      <w:pPr>
+        <w:pStyle w:val="Geenafstand"/>
+      </w:pPr>
+      <w:r>
+        <w:t xml:space="preserve">Voor de Memory haalt hij het totale ram geheugen op, </w:t>
+      </w:r>
+      <w:r>
+        <w:t>hoeveel je gebruikt, hoeveel er over is en het gebruik in percentage.</w:t>
+      </w:r>
+    </w:p>
+    <w:p>
+      <w:pPr>
+        <w:pStyle w:val="Geenafstand"/>
+      </w:pPr>
+    </w:p>
+    <w:p>
+      <w:pPr>
+        <w:pStyle w:val="Geenafstand"/>
+      </w:pPr>
+      <w:r>
+        <w:t>Voor de schijven haalt hij het file type op, het totale grootte van de schijf, hoeveel er totaal gebruikt wordt, hoeveel geheugen er nog vrij is en het totale gebruik in percentage.</w:t>
+      </w:r>
+    </w:p>
+    <w:p>
+      <w:pPr>
+        <w:pStyle w:val="Geenafstand"/>
+      </w:pPr>
+    </w:p>
+    <w:p>
+      <w:pPr>
+        <w:pStyle w:val="Geenafstand"/>
+      </w:pPr>
+      <w:r>
+        <w:t>Voor de tool heb ik psutil geïnstalleerd en geïmporteerd. Deze functie is gemaakt om programma’s als dit te maken.</w:t>
+      </w:r>
+      <w:r>
+        <w:t xml:space="preserve"> Om alles in de goede grootte te laten zien heb ik eerst een functie gemaakt die kijkt hoe groot de bytes zijn en dat deelt door de factor van 1024 en dat afrond op 2 cijfers achter de komma, op basis van de grootte komt er KB, MB, GB, TB of PB te staan.</w:t>
+      </w:r>
+    </w:p>
+    <w:p>
+      <w:pPr>
+        <w:pStyle w:val="Geenafstand"/>
+      </w:pPr>
+    </w:p>
+    <w:p>
+      <w:pPr>
+        <w:pStyle w:val="Geenafstand"/>
+      </w:pPr>
+      <w:r>
+        <w:rPr>
+          <w:noProof/>
+        </w:rPr>
+        <w:drawing>
+          <wp:inline distT="0" distB="0" distL="0" distR="0" wp14:anchorId="4BF034B4" wp14:editId="5922C52A">
+            <wp:extent cx="5457825" cy="1200150"/>
+            <wp:effectExtent l="0" t="0" r="9525" b="0"/>
+            <wp:docPr id="37" name="Afbeelding 37"/>
+            <wp:cNvGraphicFramePr>
+              <a:graphicFrameLocks xmlns:a="http://schemas.openxmlformats.org/drawingml/2006/main" noChangeAspect="1"/>
+            </wp:cNvGraphicFramePr>
+            <a:graphic xmlns:a="http://schemas.openxmlformats.org/drawingml/2006/main">
+              <a:graphicData uri="http://schemas.openxmlformats.org/drawingml/2006/picture">
+                <pic:pic xmlns:pic="http://schemas.openxmlformats.org/drawingml/2006/picture">
+                  <pic:nvPicPr>
+                    <pic:cNvPr id="1" name=""/>
+                    <pic:cNvPicPr/>
+                  </pic:nvPicPr>
+                  <pic:blipFill>
+                    <a:blip r:embed="rId14"/>
+                    <a:stretch>
+                      <a:fillRect/>
+                    </a:stretch>
+                  </pic:blipFill>
+                  <pic:spPr>
+                    <a:xfrm>
+                      <a:off x="0" y="0"/>
+                      <a:ext cx="5457825" cy="1200150"/>
+                    </a:xfrm>
+                    <a:prstGeom prst="rect">
+                      <a:avLst/>
+                    </a:prstGeom>
+                  </pic:spPr>
+                </pic:pic>
+              </a:graphicData>
+            </a:graphic>
+          </wp:inline>
+        </w:drawing>
+      </w:r>
+    </w:p>
+    <w:p>
+      <w:pPr>
+        <w:pStyle w:val="Geenafstand"/>
+      </w:pPr>
+      <w:r>
+        <w:t xml:space="preserve">In psutil zitten functies die het uitlezen van je CPU makkelijk maakt. Bijvoorbeeld met psutil.cpu_count telt hij het aantal cores dat er in je CPU zit, als logical op false staat telt hij de fysieke cores. Daarna heb ik een nieuwe object cpufreq gemaakt, waarin </w:t>
+      </w:r>
+      <w:r>
+        <w:t xml:space="preserve">de tuple </w:t>
+      </w:r>
+      <w:r>
+        <w:t xml:space="preserve">psutil.cpu_freq </w:t>
+      </w:r>
+      <w:r>
+        <w:t>staat</w:t>
+      </w:r>
+      <w:r>
+        <w:t>. Hiermee kan ik makkelijker het minimale en huidige frequentie halen.</w:t>
+      </w:r>
+    </w:p>
+    <w:p>
+      <w:pPr>
+        <w:pStyle w:val="Geenafstand"/>
+      </w:pPr>
+      <w:r>
+        <w:rPr>
+          <w:noProof/>
+        </w:rPr>
+        <w:drawing>
+          <wp:inline distT="0" distB="0" distL="0" distR="0" wp14:anchorId="4E13318A" wp14:editId="2583F058">
+            <wp:extent cx="5760720" cy="907415"/>
+            <wp:effectExtent l="0" t="0" r="0" b="6985"/>
+            <wp:docPr id="41" name="Afbeelding 41"/>
+            <wp:cNvGraphicFramePr>
+              <a:graphicFrameLocks xmlns:a="http://schemas.openxmlformats.org/drawingml/2006/main" noChangeAspect="1"/>
+            </wp:cNvGraphicFramePr>
+            <a:graphic xmlns:a="http://schemas.openxmlformats.org/drawingml/2006/main">
+              <a:graphicData uri="http://schemas.openxmlformats.org/drawingml/2006/picture">
+                <pic:pic xmlns:pic="http://schemas.openxmlformats.org/drawingml/2006/picture">
+                  <pic:nvPicPr>
+                    <pic:cNvPr id="1" name=""/>
+                    <pic:cNvPicPr/>
+                  </pic:nvPicPr>
+                  <pic:blipFill>
+                    <a:blip r:embed="rId15"/>
+                    <a:stretch>
+                      <a:fillRect/>
+                    </a:stretch>
+                  </pic:blipFill>
+                  <pic:spPr>
+                    <a:xfrm>
+                      <a:off x="0" y="0"/>
+                      <a:ext cx="5760720" cy="907415"/>
+                    </a:xfrm>
+                    <a:prstGeom prst="rect">
+                      <a:avLst/>
+                    </a:prstGeom>
+                  </pic:spPr>
+                </pic:pic>
+              </a:graphicData>
+            </a:graphic>
+          </wp:inline>
+        </w:drawing>
+      </w:r>
+    </w:p>
+    <w:p>
+      <w:pPr>
+        <w:pStyle w:val="Geenafstand"/>
+      </w:pPr>
+      <w:r>
+        <w:t>Hierboven de uitkomst van de CPU info</w:t>
+      </w:r>
+    </w:p>
+    <w:p>
+      <w:pPr>
+        <w:pStyle w:val="Geenafstand"/>
+      </w:pPr>
+    </w:p>
+    <w:p>
+      <w:pPr>
+        <w:pStyle w:val="Geenafstand"/>
+      </w:pPr>
+      <w:r>
+        <w:rPr>
+          <w:noProof/>
+        </w:rPr>
+        <w:drawing>
+          <wp:inline distT="0" distB="0" distL="0" distR="0" wp14:anchorId="785BCC98" wp14:editId="74C4D40F">
+            <wp:extent cx="3476625" cy="1095375"/>
+            <wp:effectExtent l="0" t="0" r="9525" b="9525"/>
+            <wp:docPr id="38" name="Afbeelding 38"/>
+            <wp:cNvGraphicFramePr>
+              <a:graphicFrameLocks xmlns:a="http://schemas.openxmlformats.org/drawingml/2006/main" noChangeAspect="1"/>
+            </wp:cNvGraphicFramePr>
+            <a:graphic xmlns:a="http://schemas.openxmlformats.org/drawingml/2006/main">
+              <a:graphicData uri="http://schemas.openxmlformats.org/drawingml/2006/picture">
+                <pic:pic xmlns:pic="http://schemas.openxmlformats.org/drawingml/2006/picture">
+                  <pic:nvPicPr>
+                    <pic:cNvPr id="1" name=""/>
+                    <pic:cNvPicPr/>
+                  </pic:nvPicPr>
+                  <pic:blipFill>
+                    <a:blip r:embed="rId16"/>
+                    <a:stretch>
+                      <a:fillRect/>
+                    </a:stretch>
+                  </pic:blipFill>
+                  <pic:spPr>
+                    <a:xfrm>
+                      <a:off x="0" y="0"/>
+                      <a:ext cx="3476625" cy="1095375"/>
+                    </a:xfrm>
+                    <a:prstGeom prst="rect">
+                      <a:avLst/>
+                    </a:prstGeom>
+                  </pic:spPr>
+                </pic:pic>
+              </a:graphicData>
+            </a:graphic>
+          </wp:inline>
+        </w:drawing>
+      </w:r>
+    </w:p>
+    <w:p>
+      <w:pPr>
+        <w:pStyle w:val="Geenafstand"/>
+      </w:pPr>
+      <w:r>
+        <w:t>Voor het gedeelte van het memory geheugen heb ik eerst een object gemaakt genaamd memory, hierin laat ik de tup</w:t>
+      </w:r>
+      <w:r>
+        <w:t>le virtual_memory in. In deze tuple worden alle gegevens van de memory geheugen geladen. Bij het geheugen roep ik eerst de functie get_size op omdat alles in GB of MB weergeven moet worden. Daarna laat ik het totale geheugen, bruikbaar geheugen, gebruikt geheugen en gebruikt geheugen in procent zien.</w:t>
+      </w:r>
+    </w:p>
+    <w:p>
+      <w:pPr>
+        <w:pStyle w:val="Geenafstand"/>
+      </w:pPr>
+      <w:r>
+        <w:rPr>
+          <w:noProof/>
+        </w:rPr>
+        <w:lastRenderedPageBreak/>
+        <w:drawing>
+          <wp:inline distT="0" distB="0" distL="0" distR="0" wp14:anchorId="2C5C7EC4" wp14:editId="3FA7D376">
+            <wp:extent cx="5760720" cy="1003935"/>
+            <wp:effectExtent l="0" t="0" r="0" b="5715"/>
+            <wp:docPr id="43" name="Afbeelding 43"/>
+            <wp:cNvGraphicFramePr>
+              <a:graphicFrameLocks xmlns:a="http://schemas.openxmlformats.org/drawingml/2006/main" noChangeAspect="1"/>
+            </wp:cNvGraphicFramePr>
+            <a:graphic xmlns:a="http://schemas.openxmlformats.org/drawingml/2006/main">
+              <a:graphicData uri="http://schemas.openxmlformats.org/drawingml/2006/picture">
+                <pic:pic xmlns:pic="http://schemas.openxmlformats.org/drawingml/2006/picture">
+                  <pic:nvPicPr>
+                    <pic:cNvPr id="1" name=""/>
+                    <pic:cNvPicPr/>
+                  </pic:nvPicPr>
+                  <pic:blipFill>
+                    <a:blip r:embed="rId17"/>
+                    <a:stretch>
+                      <a:fillRect/>
+                    </a:stretch>
+                  </pic:blipFill>
+                  <pic:spPr>
+                    <a:xfrm>
+                      <a:off x="0" y="0"/>
+                      <a:ext cx="5760720" cy="1003935"/>
+                    </a:xfrm>
+                    <a:prstGeom prst="rect">
+                      <a:avLst/>
+                    </a:prstGeom>
+                  </pic:spPr>
+                </pic:pic>
+              </a:graphicData>
+            </a:graphic>
+          </wp:inline>
+        </w:drawing>
+      </w:r>
+    </w:p>
+    <w:p>
+      <w:pPr>
+        <w:pStyle w:val="Geenafstand"/>
+      </w:pPr>
+      <w:r>
+        <w:t>Hierboven de uitkomst van memory info</w:t>
+      </w:r>
+    </w:p>
+    <w:p>
+      <w:pPr>
+        <w:pStyle w:val="Geenafstand"/>
+      </w:pPr>
+    </w:p>
+    <w:p>
+      <w:pPr>
+        <w:pStyle w:val="Geenafstand"/>
+      </w:pPr>
+      <w:r>
+        <w:rPr>
+          <w:noProof/>
+        </w:rPr>
+        <w:drawing>
+          <wp:inline distT="0" distB="0" distL="0" distR="0" wp14:anchorId="1D4ED663" wp14:editId="74835CB8">
+            <wp:extent cx="4486275" cy="2381250"/>
+            <wp:effectExtent l="0" t="0" r="9525" b="0"/>
+            <wp:docPr id="40" name="Afbeelding 40"/>
+            <wp:cNvGraphicFramePr>
+              <a:graphicFrameLocks xmlns:a="http://schemas.openxmlformats.org/drawingml/2006/main" noChangeAspect="1"/>
+            </wp:cNvGraphicFramePr>
+            <a:graphic xmlns:a="http://schemas.openxmlformats.org/drawingml/2006/main">
+              <a:graphicData uri="http://schemas.openxmlformats.org/drawingml/2006/picture">
+                <pic:pic xmlns:pic="http://schemas.openxmlformats.org/drawingml/2006/picture">
+                  <pic:nvPicPr>
+                    <pic:cNvPr id="1" name=""/>
+                    <pic:cNvPicPr/>
+                  </pic:nvPicPr>
+                  <pic:blipFill>
+                    <a:blip r:embed="rId18"/>
+                    <a:stretch>
+                      <a:fillRect/>
+                    </a:stretch>
+                  </pic:blipFill>
+                  <pic:spPr>
+                    <a:xfrm>
+                      <a:off x="0" y="0"/>
+                      <a:ext cx="4486275" cy="2381250"/>
+                    </a:xfrm>
+                    <a:prstGeom prst="rect">
+                      <a:avLst/>
+                    </a:prstGeom>
+                  </pic:spPr>
+                </pic:pic>
+              </a:graphicData>
+            </a:graphic>
+          </wp:inline>
+        </w:drawing>
+      </w:r>
+    </w:p>
+    <w:p>
+      <w:pPr>
+        <w:pStyle w:val="Geenafstand"/>
+      </w:pPr>
+      <w:r>
+        <w:t xml:space="preserve">Voor het gedeelte van de hard schijven heb ik een object gemaakt genaamd schijf. Daarna heb ik een for loop gemaakt waar hij door alle schijven heen loopt. Elke keer laat hij het schijf nummer, disk type, en als de schijf geen </w:t>
+      </w:r>
+      <w:r>
+        <w:t>encryptie</w:t>
+      </w:r>
+      <w:r>
+        <w:t xml:space="preserve"> heeft of </w:t>
+      </w:r>
+      <w:r>
+        <w:t>locked is ook de totale geheugen, gebruikte geheugen, vrije geheugen en gebruikte geheugen in percentage zien.</w:t>
+      </w:r>
+    </w:p>
+    <w:p>
+      <w:pPr>
+        <w:pStyle w:val="Geenafstand"/>
+      </w:pPr>
+      <w:r>
+        <w:rPr>
+          <w:noProof/>
+        </w:rPr>
+        <w:drawing>
+          <wp:inline distT="0" distB="0" distL="0" distR="0" wp14:anchorId="5A3652F6" wp14:editId="212F0460">
+            <wp:extent cx="5760720" cy="4167505"/>
+            <wp:effectExtent l="0" t="0" r="0" b="4445"/>
+            <wp:docPr id="44" name="Afbeelding 44"/>
+            <wp:cNvGraphicFramePr>
+              <a:graphicFrameLocks xmlns:a="http://schemas.openxmlformats.org/drawingml/2006/main" noChangeAspect="1"/>
+            </wp:cNvGraphicFramePr>
+            <a:graphic xmlns:a="http://schemas.openxmlformats.org/drawingml/2006/main">
+              <a:graphicData uri="http://schemas.openxmlformats.org/drawingml/2006/picture">
+                <pic:pic xmlns:pic="http://schemas.openxmlformats.org/drawingml/2006/picture">
+                  <pic:nvPicPr>
+                    <pic:cNvPr id="1" name=""/>
+                    <pic:cNvPicPr/>
+                  </pic:nvPicPr>
+                  <pic:blipFill>
+                    <a:blip r:embed="rId19"/>
+                    <a:stretch>
+                      <a:fillRect/>
+                    </a:stretch>
+                  </pic:blipFill>
+                  <pic:spPr>
+                    <a:xfrm>
+                      <a:off x="0" y="0"/>
+                      <a:ext cx="5760720" cy="4167505"/>
+                    </a:xfrm>
+                    <a:prstGeom prst="rect">
+                      <a:avLst/>
+                    </a:prstGeom>
+                  </pic:spPr>
+                </pic:pic>
+              </a:graphicData>
+            </a:graphic>
+          </wp:inline>
+        </w:drawing>
+      </w:r>
+    </w:p>
+    <w:p>
+      <w:pPr>
+        <w:pStyle w:val="Geenafstand"/>
+      </w:pPr>
+      <w:r>
+        <w:t>Hierboven de uitkomst van de harde schijven.</w:t>
+      </w:r>
+    </w:p>
     <w:sectPr>
-      <w:footerReference w:type="default" r:id="rId14"/>
+      <w:footerReference w:type="default" r:id="rId20"/>
       <w:pgSz w:w="11906" w:h="16838"/>
       <w:pgMar w:top="1417" w:right="1417" w:bottom="1417" w:left="1417" w:header="708" w:footer="708" w:gutter="0"/>
       <w:pgNumType w:start="0"/>
@@ -6693,7 +7219,7 @@
 </file>
 
 <file path=customXml/itemProps2.xml><?xml version="1.0" encoding="utf-8"?>
-<ds:datastoreItem xmlns:ds="http://schemas.openxmlformats.org/officeDocument/2006/customXml" ds:itemID="{8AD1DFD1-D712-4A40-9C6A-FE5B4A1121C6}">
+<ds:datastoreItem xmlns:ds="http://schemas.openxmlformats.org/officeDocument/2006/customXml" ds:itemID="{0A7DBA26-55B5-4C9F-A742-754043D9CFC8}">
   <ds:schemaRefs>
     <ds:schemaRef ds:uri="http://schemas.openxmlformats.org/officeDocument/2006/bibliography"/>
   </ds:schemaRefs>

</xml_diff>